<commit_message>
update: updated github link in proposal
</commit_message>
<xml_diff>
--- a/Smart_Ride_Proposal.docx
+++ b/Smart_Ride_Proposal.docx
@@ -336,6 +336,12 @@
     </w:p>
     <w:sdt>
       <w:sdtPr>
+        <w:rPr>
+          <w:rFonts w:asciiTheme="minorHAnsi" w:eastAsiaTheme="minorEastAsia" w:hAnsiTheme="minorHAnsi" w:cstheme="minorBidi"/>
+          <w:color w:val="auto"/>
+          <w:sz w:val="21"/>
+          <w:szCs w:val="21"/>
+        </w:rPr>
         <w:id w:val="2000696723"/>
         <w:docPartObj>
           <w:docPartGallery w:val="Table of Contents"/>
@@ -344,13 +350,9 @@
       </w:sdtPr>
       <w:sdtEndPr>
         <w:rPr>
-          <w:rFonts w:asciiTheme="minorHAnsi" w:eastAsiaTheme="minorEastAsia" w:hAnsiTheme="minorHAnsi" w:cstheme="minorBidi"/>
           <w:b/>
           <w:bCs/>
           <w:noProof/>
-          <w:color w:val="auto"/>
-          <w:sz w:val="21"/>
-          <w:szCs w:val="21"/>
         </w:rPr>
       </w:sdtEndPr>
       <w:sdtContent>
@@ -1007,13 +1009,7 @@
     </w:p>
     <w:p>
       <w:r>
-        <w:t xml:space="preserve">The motivation behind the Smart Ride App project lies in addressing the evolving transportation needs of users. By providing a seamless and secure platform, the app seeks to offer users a hassle-free and dependable ride-sharing experience. The benefits of this project are </w:t>
-      </w:r>
-      <w:r>
-        <w:t>outlined below</w:t>
-      </w:r>
-      <w:r>
-        <w:t>:</w:t>
+        <w:t>The motivation behind the Smart Ride App project lies in addressing the evolving transportation needs of users. By providing a seamless and secure platform, the app seeks to offer users a hassle-free and dependable ride-sharing experience. The benefits of this project are outlined below:</w:t>
       </w:r>
     </w:p>
     <w:p>
@@ -1167,10 +1163,10 @@
             <v:path o:extrusionok="f" gradientshapeok="t" o:connecttype="rect"/>
             <o:lock v:ext="edit" aspectratio="t"/>
           </v:shapetype>
-          <v:shape id="_x0000_i1025" type="#_x0000_t75" style="width:382.15pt;height:382.6pt" o:ole="">
+          <v:shape id="_x0000_i1025" type="#_x0000_t75" style="width:382.2pt;height:382.8pt" o:ole="">
             <v:imagedata r:id="rId8" o:title=""/>
           </v:shape>
-          <o:OLEObject Type="Embed" ProgID="Visio.Drawing.15" ShapeID="_x0000_i1025" DrawAspect="Content" ObjectID="_1767503154" r:id="rId9"/>
+          <o:OLEObject Type="Embed" ProgID="Visio.Drawing.15" ShapeID="_x0000_i1025" DrawAspect="Content" ObjectID="_1767509685" r:id="rId9"/>
         </w:object>
       </w:r>
     </w:p>
@@ -1201,10 +1197,10 @@
       </w:pPr>
       <w:r>
         <w:object w:dxaOrig="9900" w:dyaOrig="9912" w14:anchorId="2CDB50B5">
-          <v:shape id="_x0000_i1038" type="#_x0000_t75" style="width:436.6pt;height:436.6pt" o:ole="">
+          <v:shape id="_x0000_i1026" type="#_x0000_t75" style="width:436.8pt;height:436.8pt" o:ole="">
             <v:imagedata r:id="rId10" o:title=""/>
           </v:shape>
-          <o:OLEObject Type="Embed" ProgID="Visio.Drawing.15" ShapeID="_x0000_i1038" DrawAspect="Content" ObjectID="_1767503155" r:id="rId11"/>
+          <o:OLEObject Type="Embed" ProgID="Visio.Drawing.15" ShapeID="_x0000_i1026" DrawAspect="Content" ObjectID="_1767509686" r:id="rId11"/>
         </w:object>
       </w:r>
     </w:p>
@@ -1264,10 +1260,10 @@
       </w:pPr>
       <w:r>
         <w:object w:dxaOrig="21301" w:dyaOrig="10416" w14:anchorId="29A7A188">
-          <v:shape id="_x0000_i1056" type="#_x0000_t75" style="width:467.55pt;height:246.9pt" o:ole="">
+          <v:shape id="_x0000_i1027" type="#_x0000_t75" style="width:467.4pt;height:246.6pt" o:ole="">
             <v:imagedata r:id="rId12" o:title=""/>
           </v:shape>
-          <o:OLEObject Type="Embed" ProgID="Visio.Drawing.15" ShapeID="_x0000_i1056" DrawAspect="Content" ObjectID="_1767503156" r:id="rId13"/>
+          <o:OLEObject Type="Embed" ProgID="Visio.Drawing.15" ShapeID="_x0000_i1027" DrawAspect="Content" ObjectID="_1767509687" r:id="rId13"/>
         </w:object>
       </w:r>
     </w:p>
@@ -1374,10 +1370,10 @@
       </w:pPr>
       <w:r>
         <w:object w:dxaOrig="28369" w:dyaOrig="23772" w14:anchorId="30CCBD20">
-          <v:shape id="_x0000_i1042" type="#_x0000_t75" style="width:425.55pt;height:319.85pt" o:ole="">
+          <v:shape id="_x0000_i1028" type="#_x0000_t75" style="width:425.4pt;height:319.8pt" o:ole="">
             <v:imagedata r:id="rId14" o:title=""/>
           </v:shape>
-          <o:OLEObject Type="Embed" ProgID="Visio.Drawing.15" ShapeID="_x0000_i1042" DrawAspect="Content" ObjectID="_1767503157" r:id="rId15"/>
+          <o:OLEObject Type="Embed" ProgID="Visio.Drawing.15" ShapeID="_x0000_i1028" DrawAspect="Content" ObjectID="_1767509688" r:id="rId15"/>
         </w:object>
       </w:r>
     </w:p>
@@ -1439,13 +1435,7 @@
         <w:t>Post a Ride</w:t>
       </w:r>
       <w:r>
-        <w:t xml:space="preserve">" feature, drivers can publish details about their journey to a specific destination, indicating a base price open for negotiation. Riders in </w:t>
-      </w:r>
-      <w:r>
-        <w:t>proximity</w:t>
-      </w:r>
-      <w:r>
-        <w:t xml:space="preserve"> receive notifications, giving them the option to either accept the ride or engage in a negotiation process.</w:t>
+        <w:t>" feature, drivers can publish details about their journey to a specific destination, indicating a base price open for negotiation. Riders in proximity receive notifications, giving them the option to either accept the ride or engage in a negotiation process.</w:t>
       </w:r>
     </w:p>
     <w:p>
@@ -1505,10 +1495,10 @@
       </w:pPr>
       <w:r>
         <w:object w:dxaOrig="18066" w:dyaOrig="11682" w14:anchorId="1699D550">
-          <v:shape id="_x0000_i1063" type="#_x0000_t75" style="width:468pt;height:302.75pt" o:ole="">
+          <v:shape id="_x0000_i1029" type="#_x0000_t75" style="width:468pt;height:302.4pt" o:ole="">
             <v:imagedata r:id="rId16" o:title=""/>
           </v:shape>
-          <o:OLEObject Type="Embed" ProgID="Visio.Drawing.15" ShapeID="_x0000_i1063" DrawAspect="Content" ObjectID="_1767503158" r:id="rId17"/>
+          <o:OLEObject Type="Embed" ProgID="Visio.Drawing.15" ShapeID="_x0000_i1029" DrawAspect="Content" ObjectID="_1767509689" r:id="rId17"/>
         </w:object>
       </w:r>
     </w:p>
@@ -1749,41 +1739,23 @@
           <w:i/>
           <w:iCs/>
         </w:rPr>
-        <w:t>E.g</w:t>
-      </w:r>
+        <w:t>E.g: Sockets or SignalR</w:t>
+      </w:r>
+      <w:r>
+        <w:t xml:space="preserve">): This service tracks the live location of drivers and riders. It </w:t>
+      </w:r>
+      <w:r>
+        <w:t>would</w:t>
+      </w:r>
+      <w:r>
+        <w:t xml:space="preserve"> involve using GPS data from the user’s device and updating the location in real-time.</w:t>
+      </w:r>
+    </w:p>
+    <w:p>
       <w:r>
         <w:rPr>
           <w:b/>
           <w:bCs/>
-          <w:i/>
-          <w:iCs/>
-        </w:rPr>
-        <w:t>: Sockets</w:t>
-      </w:r>
-      <w:r>
-        <w:rPr>
-          <w:b/>
-          <w:bCs/>
-          <w:i/>
-          <w:iCs/>
-        </w:rPr>
-        <w:t xml:space="preserve"> or SignalR</w:t>
-      </w:r>
-      <w:r>
-        <w:t xml:space="preserve">): This service tracks the live location of drivers and riders. It </w:t>
-      </w:r>
-      <w:r>
-        <w:t>would</w:t>
-      </w:r>
-      <w:r>
-        <w:t xml:space="preserve"> involve using GPS data from the user’s device and updating the location in real-time.</w:t>
-      </w:r>
-    </w:p>
-    <w:p>
-      <w:r>
-        <w:rPr>
-          <w:b/>
-          <w:bCs/>
         </w:rPr>
         <w:t>Admin Service</w:t>
       </w:r>
@@ -1793,19 +1765,7 @@
     </w:p>
     <w:p>
       <w:r>
-        <w:t>Each of these services is designed to be independent and modular</w:t>
-      </w:r>
-      <w:r>
-        <w:t>,</w:t>
-      </w:r>
-      <w:r>
-        <w:t xml:space="preserve"> </w:t>
-      </w:r>
-      <w:r>
-        <w:t>which</w:t>
-      </w:r>
-      <w:r>
-        <w:t xml:space="preserve"> means that they can be developed, updated, and scaled independently of each other. This architecture allows for flexibility and scalability, making it easier to maintain and expand the application over time. It also improves the reliability of the application, as issues in one service do not affect the others. </w:t>
+        <w:t xml:space="preserve">Each of these services is designed to be independent and modular, which means that they can be developed, updated, and scaled independently of each other. This architecture allows for flexibility and scalability, making it easier to maintain and expand the application over time. It also improves the reliability of the application, as issues in one service do not affect the others. </w:t>
       </w:r>
     </w:p>
     <w:p>
@@ -1925,15 +1885,7 @@
         <w:t>RIDE_REQUESTS</w:t>
       </w:r>
       <w:r>
-        <w:t xml:space="preserve">: This collection stores information about ride requests including request ID (REQID), UID of requester and requested person along with status which can be accepted, </w:t>
-      </w:r>
-      <w:proofErr w:type="gramStart"/>
-      <w:r>
-        <w:t>declined</w:t>
-      </w:r>
-      <w:proofErr w:type="gramEnd"/>
-      <w:r>
-        <w:t xml:space="preserve"> or negotiated.</w:t>
+        <w:t>: This collection stores information about ride requests including request ID (REQID), UID of requester and requested person along with status which can be accepted, declined or negotiated.</w:t>
       </w:r>
     </w:p>
     <w:p>
@@ -1957,15 +1909,7 @@
         <w:t>VERIFICATIONS</w:t>
       </w:r>
       <w:r>
-        <w:t xml:space="preserve">: This collection contains verification details like </w:t>
-      </w:r>
-      <w:proofErr w:type="gramStart"/>
-      <w:r>
-        <w:t>UID</w:t>
-      </w:r>
-      <w:proofErr w:type="gramEnd"/>
-      <w:r>
-        <w:t xml:space="preserve"> of the person being verified along with AES recognition data and date/time of verification.</w:t>
+        <w:t>: This collection contains verification details like UID of the person being verified along with AES recognition data and date/time of verification.</w:t>
       </w:r>
     </w:p>
     <w:p>
@@ -1977,15 +1921,7 @@
         <w:t>RIDE_MATCHES</w:t>
       </w:r>
       <w:r>
-        <w:t>: This collection holds data on matched rides including match ID(MATCHID</w:t>
-      </w:r>
-      <w:proofErr w:type="gramStart"/>
-      <w:r>
-        <w:t>) ,</w:t>
-      </w:r>
-      <w:proofErr w:type="gramEnd"/>
-      <w:r>
-        <w:t xml:space="preserve"> UIDs of riders involved in the match along with their status which can be created , in progress or completed</w:t>
+        <w:t>: This collection holds data on matched rides including match ID(MATCHID) , UIDs of riders involved in the match along with their status which can be created , in progress or completed</w:t>
       </w:r>
     </w:p>
     <w:p>
@@ -1997,15 +1933,7 @@
         <w:t>NOTIFICATIONS</w:t>
       </w:r>
       <w:r>
-        <w:t>: This section includes notification details like notification ID(ID</w:t>
-      </w:r>
-      <w:proofErr w:type="gramStart"/>
-      <w:r>
-        <w:t>) ,</w:t>
-      </w:r>
-      <w:proofErr w:type="gramEnd"/>
-      <w:r>
-        <w:t xml:space="preserve"> details(DETAILS) , receiver ID(RECEIVERID) along with their status(STATUS)</w:t>
+        <w:t>: This section includes notification details like notification ID(ID) , details(DETAILS) , receiver ID(RECEIVERID) along with their status(STATUS)</w:t>
       </w:r>
     </w:p>
     <w:p>
@@ -2023,15 +1951,7 @@
         <w:t>id (</w:t>
       </w:r>
       <w:r>
-        <w:t>ID</w:t>
-      </w:r>
-      <w:proofErr w:type="gramStart"/>
-      <w:r>
-        <w:t>) ,</w:t>
-      </w:r>
-      <w:proofErr w:type="gramEnd"/>
-      <w:r>
-        <w:t xml:space="preserve"> OTP(OTP) , receiver id(RECEIVERID) along with their status(STATUS)</w:t>
+        <w:t>ID) , OTP(OTP) , receiver id(RECEIVERID) along with their status(STATUS)</w:t>
       </w:r>
     </w:p>
     <w:p>
@@ -2138,14 +2058,7 @@
           <w:b/>
           <w:bCs/>
         </w:rPr>
-        <w:t>NestJS</w:t>
-      </w:r>
-      <w:r>
-        <w:rPr>
-          <w:b/>
-          <w:bCs/>
-        </w:rPr>
-        <w:t xml:space="preserve"> for Backend Services:</w:t>
+        <w:t>NestJS for Backend Services:</w:t>
       </w:r>
     </w:p>
     <w:p>
@@ -2159,19 +2072,7 @@
         <w:t>Rationale</w:t>
       </w:r>
       <w:r>
-        <w:t xml:space="preserve">: </w:t>
-      </w:r>
-      <w:r>
-        <w:t>NestJS</w:t>
-      </w:r>
-      <w:r>
-        <w:t xml:space="preserve">, built on top of Node.js, combines the benefits of TypeScript with a modular and scalable architecture. Its use of decorators, dependency injection, and support for WebSocket communication align well with the requirements of real-time features, ensuring smooth communication between the frontend and backend. </w:t>
-      </w:r>
-      <w:r>
-        <w:t>NestJS</w:t>
-      </w:r>
-      <w:r>
-        <w:t xml:space="preserve"> also integrates seamlessly with MongoDB.</w:t>
+        <w:t>: NestJS, built on top of Node.js, combines the benefits of TypeScript with a modular and scalable architecture. Its use of decorators, dependency injection, and support for WebSocket communication align well with the requirements of real-time features, ensuring smooth communication between the frontend and backend. NestJS also integrates seamlessly with MongoDB.</w:t>
       </w:r>
     </w:p>
     <w:p/>
@@ -2251,13 +2152,7 @@
         <w:jc w:val="both"/>
       </w:pPr>
       <w:r>
-        <w:t xml:space="preserve">The chosen technology stack, including Flutter for mobile development, </w:t>
-      </w:r>
-      <w:r>
-        <w:t>react</w:t>
-      </w:r>
-      <w:r>
-        <w:t xml:space="preserve"> for the admin web app, NestJS for backend services, and MongoDB for the database, is carefully selected to optimize development efficiency, real-time communication, and data storage scalability.</w:t>
+        <w:t>The chosen technology stack, including Flutter for mobile development, react for the admin web app, NestJS for backend services, and MongoDB for the database, is carefully selected to optimize development efficiency, real-time communication, and data storage scalability.</w:t>
       </w:r>
     </w:p>
     <w:p>
@@ -2265,13 +2160,8 @@
         <w:spacing w:line="360" w:lineRule="auto"/>
         <w:jc w:val="both"/>
       </w:pPr>
-      <w:proofErr w:type="gramStart"/>
-      <w:r>
-        <w:t>Looking ahead, the project completion timeline</w:t>
-      </w:r>
-      <w:proofErr w:type="gramEnd"/>
-      <w:r>
-        <w:t xml:space="preserve"> is estimated to be within</w:t>
+      <w:r>
+        <w:t>Looking ahead, the project completion timeline is estimated to be within</w:t>
       </w:r>
       <w:r>
         <w:t xml:space="preserve"> 3 months and 2 weeks</w:t>
@@ -2342,7 +2232,7 @@
           <w:sz w:val="24"/>
           <w:szCs w:val="24"/>
         </w:rPr>
-        <w:t>https://github.com/KennedyGIT/Smart_Ride</w:t>
+        <w:t>https://github.com/vijay010498/ride-off-smart-ride-app</w:t>
       </w:r>
     </w:p>
     <w:sectPr>

</xml_diff>